<commit_message>
splitted the Request excel file on second page (when there are both types of tests)
</commit_message>
<xml_diff>
--- a/Zadaniq/RVS_Features Update_v3.docx
+++ b/Zadaniq/RVS_Features Update_v3.docx
@@ -415,6 +415,7 @@
         </w:rPr>
         <w:tab/>
       </w:r>
+      <w:proofErr w:type="gramStart"/>
       <w:r>
         <w:rPr>
           <w:b/>
@@ -426,7 +427,15 @@
           <w:b/>
           <w:lang w:val="bg-BG"/>
         </w:rPr>
-        <w:t>1. Информация за писмото</w:t>
+        <w:t>1</w:t>
+      </w:r>
+      <w:proofErr w:type="gramEnd"/>
+      <w:r>
+        <w:rPr>
+          <w:b/>
+          <w:lang w:val="bg-BG"/>
+        </w:rPr>
+        <w:t>. Информация за писмото</w:t>
       </w:r>
     </w:p>
     <w:p>
@@ -455,6 +464,7 @@
           <w:b/>
         </w:rPr>
       </w:pPr>
+      <w:proofErr w:type="gramStart"/>
       <w:r>
         <w:rPr>
           <w:b/>
@@ -467,6 +477,7 @@
         </w:rPr>
         <w:t>2</w:t>
       </w:r>
+      <w:proofErr w:type="gramEnd"/>
       <w:r>
         <w:rPr>
           <w:b/>
@@ -509,11 +520,19 @@
         </w:rPr>
         <w:br/>
       </w:r>
-      <w:r>
-        <w:rPr>
-          <w:b/>
-        </w:rPr>
-        <w:t xml:space="preserve">d-3. </w:t>
+      <w:proofErr w:type="gramStart"/>
+      <w:r>
+        <w:rPr>
+          <w:b/>
+        </w:rPr>
+        <w:t>d-3</w:t>
+      </w:r>
+      <w:proofErr w:type="gramEnd"/>
+      <w:r>
+        <w:rPr>
+          <w:b/>
+        </w:rPr>
+        <w:t xml:space="preserve">. </w:t>
       </w:r>
       <w:r>
         <w:rPr>
@@ -530,9 +549,14 @@
           <w:lang w:val="bg-BG"/>
         </w:rPr>
       </w:pPr>
+      <w:proofErr w:type="gramStart"/>
       <w:r>
         <w:lastRenderedPageBreak/>
-        <w:t xml:space="preserve">d-1: </w:t>
+        <w:t>d-1</w:t>
+      </w:r>
+      <w:proofErr w:type="gramEnd"/>
+      <w:r>
+        <w:t xml:space="preserve">: </w:t>
       </w:r>
       <w:r>
         <w:rPr>
@@ -584,8 +608,13 @@
           <w:lang w:val="bg-BG"/>
         </w:rPr>
       </w:pPr>
-      <w:r>
-        <w:t xml:space="preserve">d-2: </w:t>
+      <w:proofErr w:type="gramStart"/>
+      <w:r>
+        <w:t>d-2</w:t>
+      </w:r>
+      <w:proofErr w:type="gramEnd"/>
+      <w:r>
+        <w:t xml:space="preserve">: </w:t>
       </w:r>
       <w:r>
         <w:rPr>
@@ -771,8 +800,13 @@
       <w:pPr>
         <w:ind w:left="360" w:firstLine="720"/>
       </w:pPr>
-      <w:r>
-        <w:t xml:space="preserve">d-3: </w:t>
+      <w:proofErr w:type="gramStart"/>
+      <w:r>
+        <w:t>d-3</w:t>
+      </w:r>
+      <w:proofErr w:type="gramEnd"/>
+      <w:r>
+        <w:t xml:space="preserve">: </w:t>
       </w:r>
       <w:r>
         <w:rPr>
@@ -810,8 +844,13 @@
         </w:rPr>
         <w:t>В него ще можем да избираме набор от продукти (</w:t>
       </w:r>
-      <w:r>
-        <w:t xml:space="preserve">от </w:t>
+      <w:proofErr w:type="spellStart"/>
+      <w:r>
+        <w:t>от</w:t>
+      </w:r>
+      <w:proofErr w:type="spellEnd"/>
+      <w:r>
+        <w:t xml:space="preserve"> </w:t>
       </w:r>
       <w:r>
         <w:rPr>
@@ -1488,18 +1527,27 @@
           <w:lang w:val="bg-BG"/>
         </w:rPr>
       </w:pPr>
+      <w:proofErr w:type="spellStart"/>
       <w:r>
         <w:rPr>
           <w:b/>
           <w:color w:val="385623" w:themeColor="accent6" w:themeShade="80"/>
         </w:rPr>
-        <w:t xml:space="preserve">Пример: </w:t>
-      </w:r>
+        <w:t>Пример</w:t>
+      </w:r>
+      <w:proofErr w:type="spellEnd"/>
       <w:r>
         <w:rPr>
           <w:b/>
           <w:color w:val="385623" w:themeColor="accent6" w:themeShade="80"/>
         </w:rPr>
+        <w:t xml:space="preserve">: </w:t>
+      </w:r>
+      <w:r>
+        <w:rPr>
+          <w:b/>
+          <w:color w:val="385623" w:themeColor="accent6" w:themeShade="80"/>
+        </w:rPr>
         <w:br/>
       </w:r>
       <w:r>
@@ -1508,8 +1556,18 @@
           <w:color w:val="385623" w:themeColor="accent6" w:themeShade="80"/>
           <w:lang w:val="bg-BG"/>
         </w:rPr>
-        <w:t>1. Вид на пробата/образеца:</w:t>
-      </w:r>
+        <w:t>1. Вид на пробата/образеца</w:t>
+      </w:r>
+      <w:proofErr w:type="gramStart"/>
+      <w:r>
+        <w:rPr>
+          <w:b/>
+          <w:color w:val="385623" w:themeColor="accent6" w:themeShade="80"/>
+          <w:lang w:val="bg-BG"/>
+        </w:rPr>
+        <w:t>:</w:t>
+      </w:r>
+      <w:proofErr w:type="gramEnd"/>
       <w:r>
         <w:rPr>
           <w:b/>
@@ -3465,27 +3523,33 @@
           <w:p>
             <w:pPr>
               <w:rPr>
-                <w:color w:val="7F7F7F" w:themeColor="text1" w:themeTint="80"/>
-                <w:lang w:val="bg-BG"/>
-              </w:rPr>
-            </w:pPr>
-            <w:r>
-              <w:rPr>
+                <w:highlight w:val="green"/>
+                <w:lang w:val="bg-BG"/>
+              </w:rPr>
+            </w:pPr>
+            <w:r>
+              <w:rPr>
+                <w:highlight w:val="green"/>
                 <w:lang w:val="bg-BG"/>
               </w:rPr>
               <w:t xml:space="preserve">2 b) </w:t>
             </w:r>
             <w:r>
               <w:rPr>
+                <w:highlight w:val="green"/>
                 <w:lang w:val="bg-BG"/>
               </w:rPr>
               <w:t xml:space="preserve">Прехвърляне на второто копие на таблицата за заявка в </w:t>
             </w:r>
             <w:r>
+              <w:rPr>
+                <w:highlight w:val="green"/>
+              </w:rPr>
               <w:t xml:space="preserve">excel </w:t>
             </w:r>
             <w:r>
               <w:rPr>
+                <w:highlight w:val="green"/>
                 <w:lang w:val="bg-BG"/>
               </w:rPr>
               <w:t>на нова страница</w:t>
@@ -3500,17 +3564,20 @@
             <w:pPr>
               <w:jc w:val="center"/>
               <w:rPr>
-                <w:color w:val="7F7F7F" w:themeColor="text1" w:themeTint="80"/>
+                <w:highlight w:val="green"/>
                 <w:lang w:val="bg-BG"/>
               </w:rPr>
             </w:pPr>
             <w:r>
               <w:rPr>
                 <w:sz w:val="28"/>
+                <w:highlight w:val="green"/>
                 <w:lang w:val="bg-BG"/>
               </w:rPr>
               <w:t>3ч</w:t>
             </w:r>
+            <w:bookmarkStart w:id="0" w:name="_GoBack"/>
+            <w:bookmarkEnd w:id="0"/>
           </w:p>
         </w:tc>
       </w:tr>
@@ -5884,8 +5951,6 @@
               </w:rPr>
               <w:t>1340</w:t>
             </w:r>
-            <w:bookmarkStart w:id="0" w:name="_GoBack"/>
-            <w:bookmarkEnd w:id="0"/>
             <w:r>
               <w:rPr>
                 <w:lang w:val="bg-BG"/>
@@ -7815,7 +7880,7 @@
 </file>
 
 <file path=customXml/itemProps1.xml><?xml version="1.0" encoding="utf-8"?>
-<ds:datastoreItem xmlns:ds="http://schemas.openxmlformats.org/officeDocument/2006/customXml" ds:itemID="{B59C84ED-3251-4463-9789-4012228593AA}">
+<ds:datastoreItem xmlns:ds="http://schemas.openxmlformats.org/officeDocument/2006/customXml" ds:itemID="{B1A904D4-0421-4CD0-AD1A-83B6B18218F9}">
   <ds:schemaRefs>
     <ds:schemaRef ds:uri="http://schemas.openxmlformats.org/officeDocument/2006/bibliography"/>
   </ds:schemaRefs>

</xml_diff>

<commit_message>
fixed number and THE ADDSIGN js METHOD and started working on the TestTypes
</commit_message>
<xml_diff>
--- a/Zadaniq/RVS_Features Update_v3.docx
+++ b/Zadaniq/RVS_Features Update_v3.docx
@@ -988,20 +988,26 @@
           <w:numId w:val="8"/>
         </w:numPr>
         <w:rPr>
-          <w:lang w:val="bg-BG"/>
-        </w:rPr>
-      </w:pPr>
-      <w:r>
-        <w:rPr>
+          <w:highlight w:val="green"/>
+          <w:lang w:val="bg-BG"/>
+        </w:rPr>
+      </w:pPr>
+      <w:r>
+        <w:rPr>
+          <w:highlight w:val="green"/>
           <w:lang w:val="bg-BG"/>
         </w:rPr>
         <w:t>Генерираният документ (</w:t>
       </w:r>
       <w:r>
+        <w:rPr>
+          <w:highlight w:val="green"/>
+        </w:rPr>
         <w:t xml:space="preserve">excel) </w:t>
       </w:r>
       <w:r>
         <w:rPr>
+          <w:highlight w:val="green"/>
           <w:lang w:val="bg-BG"/>
         </w:rPr>
         <w:t>съдържа двете версии на Заявката непосредствено един под друг. В новата версия трябва да се добави инструкция, която да пренася второто копие на следваща страница.</w:t>
@@ -1040,49 +1046,65 @@
         </w:numPr>
         <w:rPr>
           <w:strike/>
-        </w:rPr>
-      </w:pPr>
-      <w:r>
-        <w:rPr>
+          <w:highlight w:val="green"/>
+        </w:rPr>
+      </w:pPr>
+      <w:r>
+        <w:rPr>
+          <w:highlight w:val="green"/>
           <w:lang w:val="bg-BG"/>
         </w:rPr>
         <w:t xml:space="preserve">Прозорец </w:t>
       </w:r>
       <w:r>
+        <w:rPr>
+          <w:highlight w:val="green"/>
+        </w:rPr>
         <w:t>[</w:t>
       </w:r>
       <w:r>
         <w:rPr>
+          <w:highlight w:val="green"/>
           <w:lang w:val="bg-BG"/>
         </w:rPr>
         <w:t>Протокол-Промени</w:t>
       </w:r>
       <w:r>
+        <w:rPr>
+          <w:highlight w:val="green"/>
+        </w:rPr>
         <w:t>] / [</w:t>
       </w:r>
       <w:r>
         <w:rPr>
+          <w:highlight w:val="green"/>
           <w:lang w:val="bg-BG"/>
         </w:rPr>
         <w:t>Заявки-Приети-Изпълни</w:t>
       </w:r>
       <w:r>
+        <w:rPr>
+          <w:highlight w:val="green"/>
+        </w:rPr>
         <w:t xml:space="preserve">] </w:t>
       </w:r>
       <w:r>
         <w:rPr>
+          <w:highlight w:val="green"/>
           <w:lang w:val="bg-BG"/>
         </w:rPr>
         <w:t xml:space="preserve">показва информацията за </w:t>
       </w:r>
       <w:r>
         <w:rPr>
+          <w:highlight w:val="green"/>
           <w:lang w:val="bg-BG"/>
         </w:rPr>
         <w:t xml:space="preserve">резултатите от изследването, но не става ясно за кой продукт се отнася дадения резултат. За целта в новата версия ще бъдат добавени </w:t>
       </w:r>
       <w:r>
         <w:rPr>
+          <w:highlight w:val="green"/>
           <w:lang w:val="bg-BG"/>
         </w:rPr>
         <w:t xml:space="preserve">полета: </w:t>
@@ -1090,12 +1112,14 @@
       <w:r>
         <w:rPr>
           <w:b/>
+          <w:highlight w:val="green"/>
           <w:lang w:val="bg-BG"/>
         </w:rPr>
         <w:t>Номер</w:t>
       </w:r>
       <w:r>
         <w:rPr>
+          <w:highlight w:val="green"/>
           <w:lang w:val="bg-BG"/>
         </w:rPr>
         <w:t xml:space="preserve"> и </w:t>
@@ -1104,6 +1128,7 @@
         <w:rPr>
           <w:b/>
           <w:strike/>
+          <w:highlight w:val="green"/>
           <w:lang w:val="bg-BG"/>
         </w:rPr>
         <w:t>Име на Продутк</w:t>
@@ -1120,6 +1145,8 @@
           <w:strike/>
         </w:rPr>
       </w:pPr>
+      <w:bookmarkStart w:id="0" w:name="_GoBack"/>
+      <w:bookmarkEnd w:id="0"/>
       <w:r>
         <w:rPr>
           <w:strike/>
@@ -3576,8 +3603,6 @@
               </w:rPr>
               <w:t>3ч</w:t>
             </w:r>
-            <w:bookmarkStart w:id="0" w:name="_GoBack"/>
-            <w:bookmarkEnd w:id="0"/>
           </w:p>
         </w:tc>
       </w:tr>
@@ -7880,7 +7905,7 @@
 </file>
 
 <file path=customXml/itemProps1.xml><?xml version="1.0" encoding="utf-8"?>
-<ds:datastoreItem xmlns:ds="http://schemas.openxmlformats.org/officeDocument/2006/customXml" ds:itemID="{B1A904D4-0421-4CD0-AD1A-83B6B18218F9}">
+<ds:datastoreItem xmlns:ds="http://schemas.openxmlformats.org/officeDocument/2006/customXml" ds:itemID="{CE310593-28C8-427B-893C-8871EC6287CA}">
   <ds:schemaRefs>
     <ds:schemaRef ds:uri="http://schemas.openxmlformats.org/officeDocument/2006/bibliography"/>
   </ds:schemaRefs>

</xml_diff>

<commit_message>
working on test types and results order
</commit_message>
<xml_diff>
--- a/Zadaniq/RVS_Features Update_v3.docx
+++ b/Zadaniq/RVS_Features Update_v3.docx
@@ -1145,8 +1145,6 @@
           <w:strike/>
         </w:rPr>
       </w:pPr>
-      <w:bookmarkStart w:id="0" w:name="_GoBack"/>
-      <w:bookmarkEnd w:id="0"/>
       <w:r>
         <w:rPr>
           <w:strike/>
@@ -1272,12 +1270,14 @@
           <w:b/>
           <w:strike/>
           <w:color w:val="385623" w:themeColor="accent6" w:themeShade="80"/>
+          <w:highlight w:val="green"/>
         </w:rPr>
       </w:pPr>
       <w:r>
         <w:rPr>
           <w:b/>
           <w:color w:val="385623" w:themeColor="accent6" w:themeShade="80"/>
+          <w:highlight w:val="green"/>
           <w:lang w:val="bg-BG"/>
         </w:rPr>
         <w:lastRenderedPageBreak/>
@@ -1287,6 +1287,7 @@
         <w:rPr>
           <w:b/>
           <w:color w:val="385623" w:themeColor="accent6" w:themeShade="80"/>
+          <w:highlight w:val="green"/>
           <w:lang w:val="bg-BG"/>
         </w:rPr>
         <w:t>Поради това</w:t>
@@ -1295,6 +1296,7 @@
         <w:rPr>
           <w:b/>
           <w:color w:val="385623" w:themeColor="accent6" w:themeShade="80"/>
+          <w:highlight w:val="green"/>
           <w:lang w:val="bg-BG"/>
         </w:rPr>
         <w:t>, вече всяко изследване</w:t>
@@ -1303,6 +1305,7 @@
         <w:rPr>
           <w:b/>
           <w:color w:val="385623" w:themeColor="accent6" w:themeShade="80"/>
+          <w:highlight w:val="green"/>
           <w:lang w:val="bg-BG"/>
         </w:rPr>
         <w:t xml:space="preserve"> ще</w:t>
@@ -1311,6 +1314,7 @@
         <w:rPr>
           <w:b/>
           <w:color w:val="385623" w:themeColor="accent6" w:themeShade="80"/>
+          <w:highlight w:val="green"/>
           <w:lang w:val="bg-BG"/>
         </w:rPr>
         <w:t xml:space="preserve"> има само един резултат. </w:t>
@@ -1319,6 +1323,7 @@
         <w:rPr>
           <w:b/>
           <w:color w:val="385623" w:themeColor="accent6" w:themeShade="80"/>
+          <w:highlight w:val="green"/>
           <w:lang w:val="bg-BG"/>
         </w:rPr>
         <w:t xml:space="preserve">(Въвеждането на резултати като </w:t>
@@ -1327,6 +1332,7 @@
         <w:rPr>
           <w:b/>
           <w:color w:val="385623" w:themeColor="accent6" w:themeShade="80"/>
+          <w:highlight w:val="green"/>
           <w:lang w:val="bg-BG"/>
         </w:rPr>
         <w:t>„</w:t>
@@ -1335,6 +1341,7 @@
         <w:rPr>
           <w:b/>
           <w:color w:val="385623" w:themeColor="accent6" w:themeShade="80"/>
+          <w:highlight w:val="green"/>
         </w:rPr>
         <w:t xml:space="preserve">n1 – n2 </w:t>
       </w:r>
@@ -1342,6 +1349,7 @@
         <w:rPr>
           <w:b/>
           <w:color w:val="385623" w:themeColor="accent6" w:themeShade="80"/>
+          <w:highlight w:val="green"/>
           <w:lang w:val="bg-BG"/>
         </w:rPr>
         <w:t>не се установи</w:t>
@@ -1350,6 +1358,7 @@
         <w:rPr>
           <w:b/>
           <w:color w:val="385623" w:themeColor="accent6" w:themeShade="80"/>
+          <w:highlight w:val="green"/>
           <w:lang w:val="bg-BG"/>
         </w:rPr>
         <w:t>“</w:t>
@@ -1358,6 +1367,7 @@
         <w:rPr>
           <w:b/>
           <w:color w:val="385623" w:themeColor="accent6" w:themeShade="80"/>
+          <w:highlight w:val="green"/>
           <w:lang w:val="bg-BG"/>
         </w:rPr>
         <w:t xml:space="preserve"> и тн. ще се записват заедно в клетката на резултата</w:t>
@@ -1366,6 +1376,7 @@
         <w:rPr>
           <w:b/>
           <w:color w:val="385623" w:themeColor="accent6" w:themeShade="80"/>
+          <w:highlight w:val="green"/>
           <w:lang w:val="bg-BG"/>
         </w:rPr>
         <w:t>.</w:t>
@@ -1374,6 +1385,7 @@
         <w:rPr>
           <w:b/>
           <w:color w:val="385623" w:themeColor="accent6" w:themeShade="80"/>
+          <w:highlight w:val="green"/>
           <w:lang w:val="bg-BG"/>
         </w:rPr>
         <w:t>)</w:t>
@@ -1382,6 +1394,7 @@
         <w:rPr>
           <w:b/>
           <w:color w:val="385623" w:themeColor="accent6" w:themeShade="80"/>
+          <w:highlight w:val="green"/>
           <w:lang w:val="bg-BG"/>
         </w:rPr>
         <w:t xml:space="preserve"> </w:t>
@@ -1427,23 +1440,17 @@
         <w:rPr>
           <w:b/>
           <w:color w:val="385623" w:themeColor="accent6" w:themeShade="80"/>
+          <w:highlight w:val="green"/>
         </w:rPr>
       </w:pPr>
       <w:r>
         <w:rPr>
           <w:b/>
           <w:color w:val="385623" w:themeColor="accent6" w:themeShade="80"/>
-          <w:lang w:val="bg-BG"/>
-        </w:rPr>
-        <w:t xml:space="preserve">Видовете изследвания са вече: </w:t>
-      </w:r>
-      <w:r>
-        <w:rPr>
-          <w:b/>
-          <w:color w:val="385623" w:themeColor="accent6" w:themeShade="80"/>
-          <w:lang w:val="bg-BG"/>
-        </w:rPr>
-        <w:t>Органолептика, Физикохимия, Добавки и замърсители, Микробиология, Празитология.</w:t>
+          <w:highlight w:val="green"/>
+          <w:lang w:val="bg-BG"/>
+        </w:rPr>
+        <w:t>Видовете изследвания са вече: Органолептика, Физикохимия, Добавки и замърсители, Микробиология, Празитология.</w:t>
       </w:r>
     </w:p>
     <w:p>
@@ -1679,6 +1686,8 @@
         </w:rPr>
         <w:t>, а колоната „Единица на величината“ се премества преди „Условия на изпитването“.</w:t>
       </w:r>
+      <w:bookmarkStart w:id="0" w:name="_GoBack"/>
+      <w:bookmarkEnd w:id="0"/>
     </w:p>
     <w:p>
       <w:pPr>
@@ -7905,7 +7914,7 @@
 </file>
 
 <file path=customXml/itemProps1.xml><?xml version="1.0" encoding="utf-8"?>
-<ds:datastoreItem xmlns:ds="http://schemas.openxmlformats.org/officeDocument/2006/customXml" ds:itemID="{CE310593-28C8-427B-893C-8871EC6287CA}">
+<ds:datastoreItem xmlns:ds="http://schemas.openxmlformats.org/officeDocument/2006/customXml" ds:itemID="{AE41FD08-9163-41EC-BCE9-0B186B8F1332}">
   <ds:schemaRefs>
     <ds:schemaRef ds:uri="http://schemas.openxmlformats.org/officeDocument/2006/bibliography"/>
   </ds:schemaRefs>

</xml_diff>